<commit_message>
Changes to be committed: 	modified:   f1.docx
</commit_message>
<xml_diff>
--- a/f1.docx
+++ b/f1.docx
@@ -74,6 +74,17 @@
       </w:tr>
     </w:tbl>
     <w:p>
+      <w:pPr>
+        <w:rPr>
+          <w:lang w:val="en-US"/>
+        </w:rPr>
+      </w:pPr>
+      <w:r>
+        <w:rPr>
+          <w:lang w:val="en-US"/>
+        </w:rPr>
+        <w:t>QWE</w:t>
+      </w:r>
       <w:bookmarkStart w:id="0" w:name="_GoBack"/>
       <w:bookmarkEnd w:id="0"/>
     </w:p>

</xml_diff>